<commit_message>
Making more formatting changes
</commit_message>
<xml_diff>
--- a/Runbook for Big Customer.docx
+++ b/Runbook for Big Customer.docx
@@ -272,7 +272,7 @@
           <w:sz w:val="28"/>
           <w:szCs w:val="28"/>
         </w:rPr>
-        <w:t>25 July, 2016</w:t>
+        <w:t>26 July, 2016</w:t>
       </w:r>
     </w:p>
     <w:p>
@@ -626,7 +626,7 @@
           </w:tcPr>
           <w:p>
             <w:r>
-              <w:t xml:space="preserve">cinder mongo controller </w:t>
+              <w:t>controller, mongo, cinder</w:t>
             </w:r>
           </w:p>
         </w:tc>
@@ -692,7 +692,7 @@
           </w:tcPr>
           <w:p>
             <w:r>
-              <w:t xml:space="preserve">cinder compute </w:t>
+              <w:t>compute, cinder</w:t>
             </w:r>
           </w:p>
         </w:tc>
@@ -758,7 +758,7 @@
           </w:tcPr>
           <w:p>
             <w:r>
-              <w:t xml:space="preserve">cinder compute </w:t>
+              <w:t>compute, cinder</w:t>
             </w:r>
           </w:p>
         </w:tc>
@@ -1671,7 +1671,7 @@
           </w:tcPr>
           <w:p>
             <w:r>
-              <w:t>(no data)</w:t>
+              <w:t>Native</w:t>
             </w:r>
           </w:p>
         </w:tc>
@@ -1827,7 +1827,7 @@
           </w:tcPr>
           <w:p>
             <w:r>
-              <w:t>(no data)</w:t>
+              <w:t>Native</w:t>
             </w:r>
           </w:p>
         </w:tc>
@@ -1879,7 +1879,7 @@
           </w:tcPr>
           <w:p>
             <w:r>
-              <w:t>(no data)</w:t>
+              <w:t>Native</w:t>
             </w:r>
           </w:p>
         </w:tc>

</xml_diff>